<commit_message>
Expands a test case and fixes small errors
</commit_message>
<xml_diff>
--- a/Tests/Test Data/docx/RKDOCXStyleTemplateWriterTest/mixedstringstyleoverride.docx
+++ b/Tests/Test Data/docx/RKDOCXStyleTemplateWriterTest/mixedstringstyleoverride.docx
@@ -6,8 +6,68 @@
       <w:r>
         <w:rPr>
           <w:rStyle w:val="Strong"/>
+          <w:sz w:val="24"/>
+          <w:szCs w:val="24"/>
+          <w:b w:val="0"/>
+          <w:i w:val="0"/>
         </w:rPr>
-        <w:t xml:space="preserve">This text is displayed in bold Helvetica font with 12pt size, although the string attribute is set to bold and italic Arial.</w:t>
+        <w:t xml:space="preserve">This text is displayed in normal Times New Roman font with 12pt size.</w:t>
+      </w:r>
+    </w:p>
+    <w:p>
+      <w:r>
+        <w:rPr>
+          <w:rStyle w:val="Strong"/>
+          <w:rFonts w:ascii="Helvetica" w:cs="Helvetica" w:eastAsia="Helvetica" w:hAnsi="Helvetica"/>
+          <w:b w:val="0"/>
+          <w:i w:val="0"/>
+        </w:rPr>
+        <w:t xml:space="preserve">This text is displayed in normal Helvetica font with 24pt size.</w:t>
+      </w:r>
+    </w:p>
+    <w:p>
+      <w:r>
+        <w:rPr>
+          <w:rStyle w:val="Strong"/>
+          <w:rFonts w:ascii="Helvetica" w:cs="Helvetica" w:eastAsia="Helvetica" w:hAnsi="Helvetica"/>
+          <w:sz w:val="24"/>
+          <w:szCs w:val="24"/>
+          <w:i w:val="0"/>
+        </w:rPr>
+        <w:t xml:space="preserve">This text is displayed as bold Helvetica font with 12pt size.</w:t>
+      </w:r>
+    </w:p>
+    <w:p>
+      <w:r>
+        <w:rPr>
+          <w:rStyle w:val="Strong"/>
+          <w:rFonts w:ascii="Helvetica" w:cs="Helvetica" w:eastAsia="Helvetica" w:hAnsi="Helvetica"/>
+          <w:sz w:val="24"/>
+          <w:szCs w:val="24"/>
+          <w:b w:val="0"/>
+        </w:rPr>
+        <w:t xml:space="preserve">This text is displayed as italic Helvetica font with 12pt size.</w:t>
+      </w:r>
+    </w:p>
+    <w:p>
+      <w:r>
+        <w:rPr>
+          <w:rStyle w:val="Strong"/>
+          <w:rFonts w:ascii="Helvetica" w:cs="Helvetica" w:eastAsia="Helvetica" w:hAnsi="Helvetica"/>
+          <w:sz w:val="24"/>
+          <w:szCs w:val="24"/>
+          <w:b w:val="0"/>
+          <w:i w:val="0"/>
+        </w:rPr>
+        <w:t xml:space="preserve">This text overrides all style attributes.</w:t>
+      </w:r>
+    </w:p>
+    <w:p>
+      <w:r>
+        <w:rPr>
+          <w:rStyle w:val="Strong"/>
+        </w:rPr>
+        <w:t xml:space="preserve">This text only uses style formatting.</w:t>
       </w:r>
     </w:p>
     <w:sectPr>
@@ -23,10 +83,11 @@
   <w:style w:type="character" w:styleId="Strong">
     <w:name w:val="Strong"/>
     <w:rPr>
-      <w:rFonts w:ascii="Helvetica" w:cs="Helvetica" w:eastAsia="Helvetica" w:hAnsi="Helvetica"/>
-      <w:sz w:val="24"/>
-      <w:szCs w:val="24"/>
+      <w:rFonts w:ascii="Times New Roman" w:cs="Times New Roman" w:eastAsia="Times New Roman" w:hAnsi="Times New Roman"/>
+      <w:sz w:val="48"/>
+      <w:szCs w:val="48"/>
       <w:b/>
+      <w:i/>
     </w:rPr>
   </w:style>
 </w:styles>

</xml_diff>